<commit_message>
minor raw ODD fix
</commit_message>
<xml_diff>
--- a/Raw File/ObjectDesignDocument_Rated nuovo.docx
+++ b/Raw File/ObjectDesignDocument_Rated nuovo.docx
@@ -1792,41 +1792,48 @@
           <w:rFonts w:ascii="Times New Roman" w:hAnsi="Times New Roman" w:cs="Times New Roman"/>
           <w:lang w:val="en-US"/>
         </w:rPr>
-        <w:t xml:space="preserve">1.1 </w:t>
+        <w:t xml:space="preserve">   </w:t>
       </w:r>
       <w:r>
         <w:rPr>
           <w:rFonts w:ascii="Times New Roman" w:hAnsi="Times New Roman" w:cs="Times New Roman"/>
           <w:lang w:val="en-US"/>
         </w:rPr>
-        <w:t>Object design trade-offs</w:t>
+        <w:t xml:space="preserve">1.1 </w:t>
       </w:r>
       <w:r>
         <w:rPr>
           <w:rFonts w:ascii="Times New Roman" w:hAnsi="Times New Roman" w:cs="Times New Roman"/>
           <w:lang w:val="en-US"/>
         </w:rPr>
-        <w:t xml:space="preserve">     </w:t>
+        <w:t>Object design trade-offs</w:t>
       </w:r>
       <w:r>
         <w:rPr>
           <w:rFonts w:ascii="Times New Roman" w:hAnsi="Times New Roman" w:cs="Times New Roman"/>
           <w:lang w:val="en-US"/>
         </w:rPr>
-        <w:t xml:space="preserve">                                                                                                                   </w:t>
+        <w:t xml:space="preserve">     </w:t>
       </w:r>
       <w:r>
         <w:rPr>
           <w:rFonts w:ascii="Times New Roman" w:hAnsi="Times New Roman" w:cs="Times New Roman"/>
           <w:lang w:val="en-US"/>
         </w:rPr>
-        <w:t xml:space="preserve"> </w:t>
+        <w:t xml:space="preserve">                                                                                                                   </w:t>
       </w:r>
       <w:r>
         <w:rPr>
           <w:rFonts w:ascii="Times New Roman" w:hAnsi="Times New Roman" w:cs="Times New Roman"/>
           <w:lang w:val="en-US"/>
         </w:rPr>
+        <w:t xml:space="preserve"> </w:t>
+      </w:r>
+      <w:r>
+        <w:rPr>
+          <w:rFonts w:ascii="Times New Roman" w:hAnsi="Times New Roman" w:cs="Times New Roman"/>
+          <w:lang w:val="en-US"/>
+        </w:rPr>
         <w:t>4</w:t>
       </w:r>
     </w:p>
@@ -1841,6 +1848,12 @@
         <w:rPr>
           <w:rFonts w:ascii="Times New Roman" w:hAnsi="Times New Roman" w:cs="Times New Roman"/>
         </w:rPr>
+        <w:t xml:space="preserve">   </w:t>
+      </w:r>
+      <w:r>
+        <w:rPr>
+          <w:rFonts w:ascii="Times New Roman" w:hAnsi="Times New Roman" w:cs="Times New Roman"/>
+        </w:rPr>
         <w:t xml:space="preserve">1.2 </w:t>
       </w:r>
       <w:r>
@@ -1879,6 +1892,12 @@
         <w:rPr>
           <w:rFonts w:ascii="Times New Roman" w:hAnsi="Times New Roman" w:cs="Times New Roman"/>
         </w:rPr>
+        <w:t xml:space="preserve">   </w:t>
+      </w:r>
+      <w:r>
+        <w:rPr>
+          <w:rFonts w:ascii="Times New Roman" w:hAnsi="Times New Roman" w:cs="Times New Roman"/>
+        </w:rPr>
         <w:t>1.3</w:t>
       </w:r>
       <w:r>
@@ -1935,6 +1954,12 @@
         <w:rPr>
           <w:rFonts w:ascii="Times New Roman" w:hAnsi="Times New Roman" w:cs="Times New Roman"/>
         </w:rPr>
+        <w:t xml:space="preserve">   </w:t>
+      </w:r>
+      <w:r>
+        <w:rPr>
+          <w:rFonts w:ascii="Times New Roman" w:hAnsi="Times New Roman" w:cs="Times New Roman"/>
+        </w:rPr>
         <w:t>1.4</w:t>
       </w:r>
       <w:r>
@@ -2058,7 +2083,13 @@
           <w:rFonts w:ascii="Times New Roman" w:hAnsi="Times New Roman" w:cs="Times New Roman"/>
         </w:rPr>
         <w:tab/>
-        <w:t xml:space="preserve">     </w:t>
+        <w:t xml:space="preserve">  </w:t>
+      </w:r>
+      <w:r>
+        <w:rPr>
+          <w:rFonts w:ascii="Times New Roman" w:hAnsi="Times New Roman" w:cs="Times New Roman"/>
+        </w:rPr>
+        <w:t xml:space="preserve">   </w:t>
       </w:r>
       <w:r>
         <w:rPr>
@@ -2078,6 +2109,12 @@
         <w:rPr>
           <w:rFonts w:ascii="Times New Roman" w:hAnsi="Times New Roman" w:cs="Times New Roman"/>
         </w:rPr>
+        <w:t xml:space="preserve">   </w:t>
+      </w:r>
+      <w:r>
+        <w:rPr>
+          <w:rFonts w:ascii="Times New Roman" w:hAnsi="Times New Roman" w:cs="Times New Roman"/>
+        </w:rPr>
         <w:t xml:space="preserve">2.1 </w:t>
       </w:r>
       <w:r>
@@ -2085,12 +2122,6 @@
           <w:rFonts w:ascii="Times New Roman" w:hAnsi="Times New Roman" w:cs="Times New Roman"/>
         </w:rPr>
         <w:t xml:space="preserve">Struttura del progetto                                                                                                                    </w:t>
-      </w:r>
-      <w:r>
-        <w:rPr>
-          <w:rFonts w:ascii="Times New Roman" w:hAnsi="Times New Roman" w:cs="Times New Roman"/>
-        </w:rPr>
-        <w:t xml:space="preserve">   </w:t>
       </w:r>
       <w:r>
         <w:rPr>
@@ -2110,19 +2141,13 @@
         <w:rPr>
           <w:rFonts w:ascii="Times New Roman" w:hAnsi="Times New Roman" w:cs="Times New Roman"/>
         </w:rPr>
-        <w:t xml:space="preserve">2.2 Packaging del sistema                                                                                                                   </w:t>
+        <w:t xml:space="preserve">   </w:t>
       </w:r>
       <w:r>
         <w:rPr>
           <w:rFonts w:ascii="Times New Roman" w:hAnsi="Times New Roman" w:cs="Times New Roman"/>
         </w:rPr>
-        <w:t xml:space="preserve">  </w:t>
-      </w:r>
-      <w:r>
-        <w:rPr>
-          <w:rFonts w:ascii="Times New Roman" w:hAnsi="Times New Roman" w:cs="Times New Roman"/>
-        </w:rPr>
-        <w:t>8</w:t>
+        <w:t>2.2 Packaging del sistema                                                                                                                  8</w:t>
       </w:r>
     </w:p>
     <w:p>
@@ -2136,6 +2161,12 @@
         <w:rPr>
           <w:rFonts w:ascii="Times New Roman" w:hAnsi="Times New Roman" w:cs="Times New Roman"/>
         </w:rPr>
+        <w:t xml:space="preserve">   </w:t>
+      </w:r>
+      <w:r>
+        <w:rPr>
+          <w:rFonts w:ascii="Times New Roman" w:hAnsi="Times New Roman" w:cs="Times New Roman"/>
+        </w:rPr>
         <w:t xml:space="preserve">2.3 Dettaglio dei singoli package                                                                                                        </w:t>
       </w:r>
       <w:r>
@@ -2188,6 +2219,12 @@
         <w:rPr>
           <w:rFonts w:ascii="Times New Roman" w:hAnsi="Times New Roman" w:cs="Times New Roman"/>
         </w:rPr>
+        <w:t xml:space="preserve">   </w:t>
+      </w:r>
+      <w:r>
+        <w:rPr>
+          <w:rFonts w:ascii="Times New Roman" w:hAnsi="Times New Roman" w:cs="Times New Roman"/>
+        </w:rPr>
         <w:t>3.1</w:t>
       </w:r>
       <w:r>
@@ -2200,19 +2237,13 @@
         <w:rPr>
           <w:rFonts w:ascii="Times New Roman" w:hAnsi="Times New Roman" w:cs="Times New Roman"/>
         </w:rPr>
-        <w:t>Package</w:t>
+        <w:t xml:space="preserve">Package Gestione Utenti                                                                                                           </w:t>
       </w:r>
       <w:r>
         <w:rPr>
           <w:rFonts w:ascii="Times New Roman" w:hAnsi="Times New Roman" w:cs="Times New Roman"/>
         </w:rPr>
-        <w:t xml:space="preserve"> Gestione Utenti                                                                                                           </w:t>
-      </w:r>
-      <w:r>
-        <w:rPr>
-          <w:rFonts w:ascii="Times New Roman" w:hAnsi="Times New Roman" w:cs="Times New Roman"/>
-        </w:rPr>
-        <w:t xml:space="preserve">     </w:t>
+        <w:t xml:space="preserve">  </w:t>
       </w:r>
       <w:r>
         <w:rPr>
@@ -2238,25 +2269,25 @@
         <w:rPr>
           <w:rFonts w:ascii="Times New Roman" w:hAnsi="Times New Roman" w:cs="Times New Roman"/>
         </w:rPr>
-        <w:t xml:space="preserve">3.2 </w:t>
+        <w:t xml:space="preserve">   </w:t>
       </w:r>
       <w:r>
         <w:rPr>
           <w:rFonts w:ascii="Times New Roman" w:hAnsi="Times New Roman" w:cs="Times New Roman"/>
         </w:rPr>
-        <w:t xml:space="preserve">Package </w:t>
+        <w:t xml:space="preserve">3.2 Package Gestione Catalogo                                                                                                       </w:t>
       </w:r>
       <w:r>
         <w:rPr>
           <w:rFonts w:ascii="Times New Roman" w:hAnsi="Times New Roman" w:cs="Times New Roman"/>
         </w:rPr>
-        <w:t xml:space="preserve">Gestione Catalogo                                                                                                       </w:t>
+        <w:t xml:space="preserve"> </w:t>
       </w:r>
       <w:r>
         <w:rPr>
           <w:rFonts w:ascii="Times New Roman" w:hAnsi="Times New Roman" w:cs="Times New Roman"/>
         </w:rPr>
-        <w:t xml:space="preserve">    </w:t>
+        <w:t xml:space="preserve"> </w:t>
       </w:r>
       <w:r>
         <w:rPr>
@@ -2282,13 +2313,19 @@
         <w:rPr>
           <w:rFonts w:ascii="Times New Roman" w:hAnsi="Times New Roman" w:cs="Times New Roman"/>
         </w:rPr>
+        <w:t xml:space="preserve">   </w:t>
+      </w:r>
+      <w:r>
+        <w:rPr>
+          <w:rFonts w:ascii="Times New Roman" w:hAnsi="Times New Roman" w:cs="Times New Roman"/>
+        </w:rPr>
         <w:t xml:space="preserve">3.3 Package Gestione Recensioni                                                                                                     </w:t>
       </w:r>
       <w:r>
         <w:rPr>
           <w:rFonts w:ascii="Times New Roman" w:hAnsi="Times New Roman" w:cs="Times New Roman"/>
         </w:rPr>
-        <w:t xml:space="preserve">   </w:t>
+        <w:t xml:space="preserve"> </w:t>
       </w:r>
       <w:r>
         <w:rPr>
@@ -2301,6 +2338,20 @@
           <w:rFonts w:ascii="Times New Roman" w:hAnsi="Times New Roman" w:cs="Times New Roman"/>
         </w:rPr>
         <w:t>8</w:t>
+      </w:r>
+    </w:p>
+    <w:p>
+      <w:pPr>
+        <w:jc w:val="both"/>
+        <w:rPr>
+          <w:rFonts w:ascii="Times New Roman" w:hAnsi="Times New Roman" w:cs="Times New Roman"/>
+        </w:rPr>
+      </w:pPr>
+      <w:r>
+        <w:rPr>
+          <w:rFonts w:ascii="Times New Roman" w:hAnsi="Times New Roman" w:cs="Times New Roman"/>
+        </w:rPr>
+        <w:t>4. Class Diagram Ottimizzato                                                                                                               22</w:t>
       </w:r>
     </w:p>
     <w:p>
@@ -2736,14 +2787,14 @@
         <w:rPr>
           <w:rFonts w:cs="Arial"/>
         </w:rPr>
-        <w:t xml:space="preserve"> richieda tempi di caricamento inferiori a 2 secondi per ogni pagina o funzione principale, si ritiene prioritario privilegiare la supportabilità del codice. Questa scelta si fonda sull'ipotesi che l'applicativo web non presenti una complessità elevata. Di conseguenza, è </w:t>
+        <w:t xml:space="preserve"> richieda tempi di caricamento inferiori a 2 secondi per ogni pagina o funzione </w:t>
       </w:r>
       <w:r>
         <w:rPr>
           <w:rFonts w:cs="Arial"/>
         </w:rPr>
         <w:lastRenderedPageBreak/>
-        <w:t>ragionevole supporre che una struttura del codice orientata alla manutenibilità e agli aggiornamenti futuri non comprometta in modo significativo le prestazioni del sistema. In altre parole, adottare pratiche di sviluppo che favoriscano la supportabilità, come una progettazione modulare, codice leggibile e testabile, dovrebbe consentire di mantenere un tempo di risposta inferiore ai 2 secondi, soddisfacendo così entrambi i requisiti. Tale approccio garantirebbe un equilibrio tra efficienza immediata e sostenibilità a lungo termine del sistema, riducendo il rischio di complicazioni durante l'evoluzione dell'applicativo.</w:t>
+        <w:t>principale, si ritiene prioritario privilegiare la supportabilità del codice. Questa scelta si fonda sull'ipotesi che l'applicativo web non presenti una complessità elevata. Di conseguenza, è ragionevole supporre che una struttura del codice orientata alla manutenibilità e agli aggiornamenti futuri non comprometta in modo significativo le prestazioni del sistema. In altre parole, adottare pratiche di sviluppo che favoriscano la supportabilità, come una progettazione modulare, codice leggibile e testabile, dovrebbe consentire di mantenere un tempo di risposta inferiore ai 2 secondi, soddisfacendo così entrambi i requisiti. Tale approccio garantirebbe un equilibrio tra efficienza immediata e sostenibilità a lungo termine del sistema, riducendo il rischio di complicazioni durante l'evoluzione dell'applicativo.</w:t>
       </w:r>
     </w:p>
     <w:p>
@@ -3108,6 +3159,7 @@
           <w:b/>
           <w:bCs/>
         </w:rPr>
+        <w:lastRenderedPageBreak/>
         <w:t>Nomi dei File JSP</w:t>
       </w:r>
     </w:p>
@@ -3126,7 +3178,6 @@
         <w:rPr>
           <w:rFonts w:cs="Arial"/>
         </w:rPr>
-        <w:lastRenderedPageBreak/>
         <w:t>I file JSP devono seguire il formato camelCase, riflettendo chiaramente il contenuto della pagina.</w:t>
       </w:r>
     </w:p>
@@ -3458,6 +3509,7 @@
           <w:b/>
           <w:bCs/>
         </w:rPr>
+        <w:lastRenderedPageBreak/>
         <w:t>Strategy Pattern</w:t>
       </w:r>
     </w:p>
@@ -3472,7 +3524,6 @@
         <w:rPr>
           <w:rFonts w:cs="Arial"/>
         </w:rPr>
-        <w:lastRenderedPageBreak/>
         <w:t xml:space="preserve">Nel progetto, per la gestione della validazione dei campi di input, è stato adottato il Strategy Pattern. Questo design pattern consente di definire una famiglia di algoritmi di validazione (ad esempio, validazione di email, numeri, date, ecc.), incapsularli in metodi specifici all'interno di una classe e renderli intercambiabili. La classe di validazione creata funge da contenitore per tutte le funzioni di validazione necessarie, ognuna delle quali rappresenta una strategia separata per verificare uno specifico tipo di input. Questo approccio garantisce: </w:t>
       </w:r>
     </w:p>
@@ -3979,6 +4030,7 @@
           <w:b/>
           <w:bCs/>
         </w:rPr>
+        <w:lastRenderedPageBreak/>
         <w:tab/>
       </w:r>
       <w:r>
@@ -4030,7 +4082,6 @@
           <w:b/>
           <w:bCs/>
         </w:rPr>
-        <w:lastRenderedPageBreak/>
         <w:t>◆</w:t>
       </w:r>
       <w:r>
@@ -4972,7 +5023,6 @@
           <w:b/>
           <w:bCs/>
         </w:rPr>
-        <w:lastRenderedPageBreak/>
         <w:t>2.2 Packaging del sistema</w:t>
       </w:r>
     </w:p>
@@ -5464,7 +5514,21 @@
               <w:rPr>
                 <w:lang w:val="en-US"/>
               </w:rPr>
-              <w:t xml:space="preserve">+login(email: String, password: String) : </w:t>
+              <w:t>+</w:t>
+            </w:r>
+            <w:proofErr w:type="gramStart"/>
+            <w:r>
+              <w:rPr>
+                <w:lang w:val="en-US"/>
+              </w:rPr>
+              <w:t>login(</w:t>
+            </w:r>
+            <w:proofErr w:type="gramEnd"/>
+            <w:r>
+              <w:rPr>
+                <w:lang w:val="en-US"/>
+              </w:rPr>
+              <w:t xml:space="preserve">email: String, password: String) : </w:t>
             </w:r>
             <w:proofErr w:type="spellStart"/>
             <w:r>
@@ -5485,7 +5549,21 @@
               <w:rPr>
                 <w:lang w:val="en-US"/>
               </w:rPr>
-              <w:t xml:space="preserve">+logout(session: </w:t>
+              <w:t>+</w:t>
+            </w:r>
+            <w:proofErr w:type="gramStart"/>
+            <w:r>
+              <w:rPr>
+                <w:lang w:val="en-US"/>
+              </w:rPr>
+              <w:t>logout(</w:t>
+            </w:r>
+            <w:proofErr w:type="gramEnd"/>
+            <w:r>
+              <w:rPr>
+                <w:lang w:val="en-US"/>
+              </w:rPr>
+              <w:t xml:space="preserve">session: </w:t>
             </w:r>
             <w:proofErr w:type="spellStart"/>
             <w:r>
@@ -5512,7 +5590,21 @@
               <w:rPr>
                 <w:lang w:val="en-US"/>
               </w:rPr>
-              <w:t xml:space="preserve">+register(username: String, email: String, password: String, </w:t>
+              <w:t>+</w:t>
+            </w:r>
+            <w:proofErr w:type="gramStart"/>
+            <w:r>
+              <w:rPr>
+                <w:lang w:val="en-US"/>
+              </w:rPr>
+              <w:t>register(</w:t>
+            </w:r>
+            <w:proofErr w:type="gramEnd"/>
+            <w:r>
+              <w:rPr>
+                <w:lang w:val="en-US"/>
+              </w:rPr>
+              <w:t xml:space="preserve">username: String, email: String, password: String, </w:t>
             </w:r>
             <w:proofErr w:type="spellStart"/>
             <w:r>
@@ -5604,7 +5696,21 @@
               <w:rPr>
                 <w:lang w:val="en-US"/>
               </w:rPr>
-              <w:t xml:space="preserve">+login(email: String, password: String) : </w:t>
+              <w:t>+</w:t>
+            </w:r>
+            <w:proofErr w:type="gramStart"/>
+            <w:r>
+              <w:rPr>
+                <w:lang w:val="en-US"/>
+              </w:rPr>
+              <w:t>login(</w:t>
+            </w:r>
+            <w:proofErr w:type="gramEnd"/>
+            <w:r>
+              <w:rPr>
+                <w:lang w:val="en-US"/>
+              </w:rPr>
+              <w:t xml:space="preserve">email: String, password: String) : </w:t>
             </w:r>
             <w:proofErr w:type="spellStart"/>
             <w:r>
@@ -5680,6 +5786,7 @@
               </w:rPr>
             </w:pPr>
             <w:proofErr w:type="spellStart"/>
+            <w:proofErr w:type="gramStart"/>
             <w:r>
               <w:rPr>
                 <w:lang w:val="en-US"/>
@@ -5691,7 +5798,14 @@
               <w:rPr>
                 <w:lang w:val="en-US"/>
               </w:rPr>
-              <w:t>::login(email: String, password: String)</w:t>
+              <w:t>::</w:t>
+            </w:r>
+            <w:proofErr w:type="gramEnd"/>
+            <w:r>
+              <w:rPr>
+                <w:lang w:val="en-US"/>
+              </w:rPr>
+              <w:t>login(email: String, password: String)</w:t>
             </w:r>
           </w:p>
           <w:p>
@@ -5727,6 +5841,7 @@
               <w:t xml:space="preserve">email &lt;&gt; null AND </w:t>
             </w:r>
             <w:proofErr w:type="spellStart"/>
+            <w:proofErr w:type="gramStart"/>
             <w:r>
               <w:rPr>
                 <w:lang w:val="en-US"/>
@@ -5734,6 +5849,7 @@
               <w:t>email.trim</w:t>
             </w:r>
             <w:proofErr w:type="spellEnd"/>
+            <w:proofErr w:type="gramEnd"/>
             <w:r>
               <w:rPr>
                 <w:lang w:val="en-US"/>
@@ -5754,6 +5870,7 @@
               <w:t xml:space="preserve">password &lt;&gt; null AND </w:t>
             </w:r>
             <w:proofErr w:type="spellStart"/>
+            <w:proofErr w:type="gramStart"/>
             <w:r>
               <w:rPr>
                 <w:lang w:val="en-US"/>
@@ -5761,6 +5878,7 @@
               <w:t>password.trim</w:t>
             </w:r>
             <w:proofErr w:type="spellEnd"/>
+            <w:proofErr w:type="gramEnd"/>
             <w:r>
               <w:rPr>
                 <w:lang w:val="en-US"/>
@@ -5805,6 +5923,7 @@
               </w:rPr>
             </w:pPr>
             <w:proofErr w:type="spellStart"/>
+            <w:proofErr w:type="gramStart"/>
             <w:r>
               <w:rPr>
                 <w:lang w:val="en-US"/>
@@ -5816,7 +5935,14 @@
               <w:rPr>
                 <w:lang w:val="en-US"/>
               </w:rPr>
-              <w:t>::login(email: String, password: String)</w:t>
+              <w:t>::</w:t>
+            </w:r>
+            <w:proofErr w:type="gramEnd"/>
+            <w:r>
+              <w:rPr>
+                <w:lang w:val="en-US"/>
+              </w:rPr>
+              <w:t>login(email: String, password: String)</w:t>
             </w:r>
           </w:p>
           <w:p>
@@ -5876,7 +6002,21 @@
               <w:rPr>
                 <w:lang w:val="en-US"/>
               </w:rPr>
-              <w:t>(result &lt;&gt; null AND PasswordUtility.hashPassword(password).equals(result.getPassword()))</w:t>
+              <w:t>(result &lt;&gt; null AND PasswordUtility.hashPassword(password</w:t>
+            </w:r>
+            <w:proofErr w:type="gramStart"/>
+            <w:r>
+              <w:rPr>
+                <w:lang w:val="en-US"/>
+              </w:rPr>
+              <w:t>).equals</w:t>
+            </w:r>
+            <w:proofErr w:type="gramEnd"/>
+            <w:r>
+              <w:rPr>
+                <w:lang w:val="en-US"/>
+              </w:rPr>
+              <w:t>(result.getPassword()))</w:t>
             </w:r>
           </w:p>
         </w:tc>
@@ -5932,7 +6072,21 @@
               <w:rPr>
                 <w:lang w:val="en-US"/>
               </w:rPr>
-              <w:t xml:space="preserve">+logout(session: </w:t>
+              <w:t>+</w:t>
+            </w:r>
+            <w:proofErr w:type="gramStart"/>
+            <w:r>
+              <w:rPr>
+                <w:lang w:val="en-US"/>
+              </w:rPr>
+              <w:t>logout(</w:t>
+            </w:r>
+            <w:proofErr w:type="gramEnd"/>
+            <w:r>
+              <w:rPr>
+                <w:lang w:val="en-US"/>
+              </w:rPr>
+              <w:t xml:space="preserve">session: </w:t>
             </w:r>
             <w:proofErr w:type="spellStart"/>
             <w:r>
@@ -6008,6 +6162,7 @@
               </w:rPr>
             </w:pPr>
             <w:proofErr w:type="spellStart"/>
+            <w:proofErr w:type="gramStart"/>
             <w:r>
               <w:rPr>
                 <w:lang w:val="en-US"/>
@@ -6019,7 +6174,14 @@
               <w:rPr>
                 <w:lang w:val="en-US"/>
               </w:rPr>
-              <w:t xml:space="preserve">::logout(session: </w:t>
+              <w:t>::</w:t>
+            </w:r>
+            <w:proofErr w:type="gramEnd"/>
+            <w:r>
+              <w:rPr>
+                <w:lang w:val="en-US"/>
+              </w:rPr>
+              <w:t xml:space="preserve">logout(session: </w:t>
             </w:r>
             <w:proofErr w:type="spellStart"/>
             <w:r>
@@ -6101,6 +6263,7 @@
               </w:rPr>
             </w:pPr>
             <w:proofErr w:type="spellStart"/>
+            <w:proofErr w:type="gramStart"/>
             <w:r>
               <w:rPr>
                 <w:lang w:val="en-US"/>
@@ -6112,7 +6275,14 @@
               <w:rPr>
                 <w:lang w:val="en-US"/>
               </w:rPr>
-              <w:t xml:space="preserve">::logout(session: </w:t>
+              <w:t>::</w:t>
+            </w:r>
+            <w:proofErr w:type="gramEnd"/>
+            <w:r>
+              <w:rPr>
+                <w:lang w:val="en-US"/>
+              </w:rPr>
+              <w:t xml:space="preserve">logout(session: </w:t>
             </w:r>
             <w:proofErr w:type="spellStart"/>
             <w:r>
@@ -6156,6 +6326,7 @@
               </w:rPr>
             </w:pPr>
             <w:proofErr w:type="spellStart"/>
+            <w:proofErr w:type="gramStart"/>
             <w:r>
               <w:rPr>
                 <w:lang w:val="en-US"/>
@@ -6163,6 +6334,7 @@
               <w:t>session.isValid</w:t>
             </w:r>
             <w:proofErr w:type="spellEnd"/>
+            <w:proofErr w:type="gramEnd"/>
             <w:r>
               <w:rPr>
                 <w:lang w:val="en-US"/>
@@ -6215,7 +6387,21 @@
               <w:rPr>
                 <w:lang w:val="en-US"/>
               </w:rPr>
-              <w:t xml:space="preserve">+register(username: String, email: String, password: String, </w:t>
+              <w:t>+</w:t>
+            </w:r>
+            <w:proofErr w:type="gramStart"/>
+            <w:r>
+              <w:rPr>
+                <w:lang w:val="en-US"/>
+              </w:rPr>
+              <w:t>register(</w:t>
+            </w:r>
+            <w:proofErr w:type="gramEnd"/>
+            <w:r>
+              <w:rPr>
+                <w:lang w:val="en-US"/>
+              </w:rPr>
+              <w:t xml:space="preserve">username: String, email: String, password: String, </w:t>
             </w:r>
             <w:proofErr w:type="spellStart"/>
             <w:r>
@@ -6305,6 +6491,7 @@
               </w:rPr>
             </w:pPr>
             <w:proofErr w:type="spellStart"/>
+            <w:proofErr w:type="gramStart"/>
             <w:r>
               <w:rPr>
                 <w:lang w:val="en-US"/>
@@ -6316,7 +6503,14 @@
               <w:rPr>
                 <w:lang w:val="en-US"/>
               </w:rPr>
-              <w:t xml:space="preserve">::register(username: String, email: String, password: String, </w:t>
+              <w:t>::</w:t>
+            </w:r>
+            <w:proofErr w:type="gramEnd"/>
+            <w:r>
+              <w:rPr>
+                <w:lang w:val="en-US"/>
+              </w:rPr>
+              <w:t xml:space="preserve">register(username: String, email: String, password: String, </w:t>
             </w:r>
             <w:proofErr w:type="spellStart"/>
             <w:r>
@@ -6366,6 +6560,7 @@
               <w:t xml:space="preserve">username &lt;&gt; null AND </w:t>
             </w:r>
             <w:proofErr w:type="spellStart"/>
+            <w:proofErr w:type="gramStart"/>
             <w:r>
               <w:rPr>
                 <w:lang w:val="en-US"/>
@@ -6373,6 +6568,7 @@
               <w:t>username.trim</w:t>
             </w:r>
             <w:proofErr w:type="spellEnd"/>
+            <w:proofErr w:type="gramEnd"/>
             <w:r>
               <w:rPr>
                 <w:lang w:val="en-US"/>
@@ -6393,6 +6589,7 @@
               <w:t xml:space="preserve">email &lt;&gt; null AND </w:t>
             </w:r>
             <w:proofErr w:type="spellStart"/>
+            <w:proofErr w:type="gramStart"/>
             <w:r>
               <w:rPr>
                 <w:lang w:val="en-US"/>
@@ -6400,6 +6597,7 @@
               <w:t>email.trim</w:t>
             </w:r>
             <w:proofErr w:type="spellEnd"/>
+            <w:proofErr w:type="gramEnd"/>
             <w:r>
               <w:rPr>
                 <w:lang w:val="en-US"/>
@@ -6420,6 +6618,7 @@
               <w:t xml:space="preserve">password &lt;&gt; null AND </w:t>
             </w:r>
             <w:proofErr w:type="spellStart"/>
+            <w:proofErr w:type="gramStart"/>
             <w:r>
               <w:rPr>
                 <w:lang w:val="en-US"/>
@@ -6427,6 +6626,7 @@
               <w:t>password.trim</w:t>
             </w:r>
             <w:proofErr w:type="spellEnd"/>
+            <w:proofErr w:type="gramEnd"/>
             <w:r>
               <w:rPr>
                 <w:lang w:val="en-US"/>
@@ -6513,6 +6713,7 @@
               </w:rPr>
             </w:pPr>
             <w:proofErr w:type="spellStart"/>
+            <w:proofErr w:type="gramStart"/>
             <w:r>
               <w:rPr>
                 <w:lang w:val="en-US"/>
@@ -6524,7 +6725,14 @@
               <w:rPr>
                 <w:lang w:val="en-US"/>
               </w:rPr>
-              <w:t xml:space="preserve">::register(username: String, email: String, password: String, </w:t>
+              <w:t>::</w:t>
+            </w:r>
+            <w:proofErr w:type="gramEnd"/>
+            <w:r>
+              <w:rPr>
+                <w:lang w:val="en-US"/>
+              </w:rPr>
+              <w:t xml:space="preserve">register(username: String, email: String, password: String, </w:t>
             </w:r>
             <w:proofErr w:type="spellStart"/>
             <w:r>
@@ -6742,7 +6950,21 @@
               <w:rPr>
                 <w:lang w:val="en-US"/>
               </w:rPr>
-              <w:t>+warn(email: String) : void</w:t>
+              <w:t>+</w:t>
+            </w:r>
+            <w:proofErr w:type="gramStart"/>
+            <w:r>
+              <w:rPr>
+                <w:lang w:val="en-US"/>
+              </w:rPr>
+              <w:t>warn(</w:t>
+            </w:r>
+            <w:proofErr w:type="gramEnd"/>
+            <w:r>
+              <w:rPr>
+                <w:lang w:val="en-US"/>
+              </w:rPr>
+              <w:t>email: String) : void</w:t>
             </w:r>
           </w:p>
         </w:tc>
@@ -6867,6 +7089,7 @@
               </w:rPr>
             </w:pPr>
             <w:proofErr w:type="spellStart"/>
+            <w:proofErr w:type="gramStart"/>
             <w:r>
               <w:rPr>
                 <w:lang w:val="en-US"/>
@@ -6879,7 +7102,14 @@
               <w:rPr>
                 <w:lang w:val="en-US"/>
               </w:rPr>
-              <w:t>::warn(email: String)</w:t>
+              <w:t>::</w:t>
+            </w:r>
+            <w:proofErr w:type="gramEnd"/>
+            <w:r>
+              <w:rPr>
+                <w:lang w:val="en-US"/>
+              </w:rPr>
+              <w:t>warn(email: String)</w:t>
             </w:r>
           </w:p>
           <w:p>
@@ -6915,6 +7145,7 @@
               <w:t xml:space="preserve">email &lt;&gt; null AND </w:t>
             </w:r>
             <w:proofErr w:type="spellStart"/>
+            <w:proofErr w:type="gramStart"/>
             <w:r>
               <w:rPr>
                 <w:lang w:val="en-US"/>
@@ -6922,6 +7153,7 @@
               <w:t>email.trim</w:t>
             </w:r>
             <w:proofErr w:type="spellEnd"/>
+            <w:proofErr w:type="gramEnd"/>
             <w:r>
               <w:rPr>
                 <w:lang w:val="en-US"/>
@@ -6981,6 +7213,7 @@
               </w:rPr>
             </w:pPr>
             <w:proofErr w:type="spellStart"/>
+            <w:proofErr w:type="gramStart"/>
             <w:r>
               <w:rPr>
                 <w:lang w:val="en-US"/>
@@ -6992,7 +7225,14 @@
               <w:rPr>
                 <w:lang w:val="en-US"/>
               </w:rPr>
-              <w:t>::warn(email: String)</w:t>
+              <w:t>::</w:t>
+            </w:r>
+            <w:proofErr w:type="gramEnd"/>
+            <w:r>
+              <w:rPr>
+                <w:lang w:val="en-US"/>
+              </w:rPr>
+              <w:t>warn(email: String)</w:t>
             </w:r>
           </w:p>
           <w:p>
@@ -7033,7 +7273,14 @@
               <w:rPr>
                 <w:lang w:val="en-US"/>
               </w:rPr>
-              <w:t>(email).</w:t>
+              <w:t>(email</w:t>
+            </w:r>
+            <w:proofErr w:type="gramStart"/>
+            <w:r>
+              <w:rPr>
+                <w:lang w:val="en-US"/>
+              </w:rPr>
+              <w:t>).</w:t>
             </w:r>
             <w:proofErr w:type="spellStart"/>
             <w:r>
@@ -7043,6 +7290,7 @@
               <w:t>getNWarning</w:t>
             </w:r>
             <w:proofErr w:type="spellEnd"/>
+            <w:proofErr w:type="gramEnd"/>
             <w:r>
               <w:rPr>
                 <w:lang w:val="en-US"/>
@@ -7205,6 +7453,7 @@
               <w:t>+</w:t>
             </w:r>
             <w:proofErr w:type="spellStart"/>
+            <w:proofErr w:type="gramStart"/>
             <w:r>
               <w:rPr>
                 <w:lang w:val="en-US"/>
@@ -7216,7 +7465,14 @@
               <w:rPr>
                 <w:lang w:val="en-US"/>
               </w:rPr>
-              <w:t xml:space="preserve">(username: String, email: String, password: String, </w:t>
+              <w:t>(</w:t>
+            </w:r>
+            <w:proofErr w:type="gramEnd"/>
+            <w:r>
+              <w:rPr>
+                <w:lang w:val="en-US"/>
+              </w:rPr>
+              <w:t xml:space="preserve">username: String, email: String, password: String, </w:t>
             </w:r>
             <w:proofErr w:type="spellStart"/>
             <w:r>
@@ -7254,6 +7510,7 @@
               <w:t>+</w:t>
             </w:r>
             <w:proofErr w:type="spellStart"/>
+            <w:proofErr w:type="gramStart"/>
             <w:r>
               <w:rPr>
                 <w:lang w:val="en-US"/>
@@ -7265,7 +7522,14 @@
               <w:rPr>
                 <w:lang w:val="en-US"/>
               </w:rPr>
-              <w:t xml:space="preserve">(email: String, password: String) : </w:t>
+              <w:t>(</w:t>
+            </w:r>
+            <w:proofErr w:type="gramEnd"/>
+            <w:r>
+              <w:rPr>
+                <w:lang w:val="en-US"/>
+              </w:rPr>
+              <w:t xml:space="preserve">email: String, password: String) : </w:t>
             </w:r>
             <w:proofErr w:type="spellStart"/>
             <w:r>
@@ -7289,6 +7553,7 @@
               <w:t>+</w:t>
             </w:r>
             <w:proofErr w:type="spellStart"/>
+            <w:proofErr w:type="gramStart"/>
             <w:r>
               <w:rPr>
                 <w:lang w:val="en-US"/>
@@ -7300,7 +7565,14 @@
               <w:rPr>
                 <w:lang w:val="en-US"/>
               </w:rPr>
-              <w:t xml:space="preserve">(username: String) : </w:t>
+              <w:t>(</w:t>
+            </w:r>
+            <w:proofErr w:type="gramEnd"/>
+            <w:r>
+              <w:rPr>
+                <w:lang w:val="en-US"/>
+              </w:rPr>
+              <w:t xml:space="preserve">username: String) : </w:t>
             </w:r>
             <w:proofErr w:type="spellStart"/>
             <w:r>
@@ -7324,6 +7596,7 @@
               <w:t>+</w:t>
             </w:r>
             <w:proofErr w:type="spellStart"/>
+            <w:proofErr w:type="gramStart"/>
             <w:r>
               <w:rPr>
                 <w:lang w:val="en-US"/>
@@ -7338,6 +7611,7 @@
               <w:t>(</w:t>
             </w:r>
             <w:proofErr w:type="spellStart"/>
+            <w:proofErr w:type="gramEnd"/>
             <w:r>
               <w:rPr>
                 <w:lang w:val="en-US"/>
@@ -7437,6 +7711,7 @@
               <w:t>+</w:t>
             </w:r>
             <w:proofErr w:type="spellStart"/>
+            <w:proofErr w:type="gramStart"/>
             <w:r>
               <w:rPr>
                 <w:lang w:val="en-US"/>
@@ -7448,7 +7723,14 @@
               <w:rPr>
                 <w:lang w:val="en-US"/>
               </w:rPr>
-              <w:t xml:space="preserve">(username: String, email: String, password: String, </w:t>
+              <w:t>(</w:t>
+            </w:r>
+            <w:proofErr w:type="gramEnd"/>
+            <w:r>
+              <w:rPr>
+                <w:lang w:val="en-US"/>
+              </w:rPr>
+              <w:t xml:space="preserve">username: String, email: String, password: String, </w:t>
             </w:r>
             <w:proofErr w:type="spellStart"/>
             <w:r>
@@ -7532,6 +7814,7 @@
               </w:rPr>
             </w:pPr>
             <w:proofErr w:type="spellStart"/>
+            <w:proofErr w:type="gramStart"/>
             <w:r>
               <w:rPr>
                 <w:lang w:val="en-US"/>
@@ -7546,6 +7829,7 @@
               <w:t>::</w:t>
             </w:r>
             <w:proofErr w:type="spellStart"/>
+            <w:proofErr w:type="gramEnd"/>
             <w:r>
               <w:rPr>
                 <w:lang w:val="en-US"/>
@@ -7607,6 +7891,7 @@
               <w:t xml:space="preserve">username &lt;&gt; null AND </w:t>
             </w:r>
             <w:proofErr w:type="spellStart"/>
+            <w:proofErr w:type="gramStart"/>
             <w:r>
               <w:rPr>
                 <w:lang w:val="en-US"/>
@@ -7614,6 +7899,7 @@
               <w:t>username.trim</w:t>
             </w:r>
             <w:proofErr w:type="spellEnd"/>
+            <w:proofErr w:type="gramEnd"/>
             <w:r>
               <w:rPr>
                 <w:lang w:val="en-US"/>
@@ -7634,6 +7920,7 @@
               <w:t xml:space="preserve">email &lt;&gt; null AND </w:t>
             </w:r>
             <w:proofErr w:type="spellStart"/>
+            <w:proofErr w:type="gramStart"/>
             <w:r>
               <w:rPr>
                 <w:lang w:val="en-US"/>
@@ -7641,6 +7928,7 @@
               <w:t>email.trim</w:t>
             </w:r>
             <w:proofErr w:type="spellEnd"/>
+            <w:proofErr w:type="gramEnd"/>
             <w:r>
               <w:rPr>
                 <w:lang w:val="en-US"/>
@@ -7661,6 +7949,7 @@
               <w:t xml:space="preserve">password &lt;&gt; null AND </w:t>
             </w:r>
             <w:proofErr w:type="spellStart"/>
+            <w:proofErr w:type="gramStart"/>
             <w:r>
               <w:rPr>
                 <w:lang w:val="en-US"/>
@@ -7668,6 +7957,7 @@
               <w:t>password.trim</w:t>
             </w:r>
             <w:proofErr w:type="spellEnd"/>
+            <w:proofErr w:type="gramEnd"/>
             <w:r>
               <w:rPr>
                 <w:lang w:val="en-US"/>
@@ -7754,6 +8044,7 @@
               </w:rPr>
             </w:pPr>
             <w:proofErr w:type="spellStart"/>
+            <w:proofErr w:type="gramStart"/>
             <w:r>
               <w:rPr>
                 <w:lang w:val="en-US"/>
@@ -7768,6 +8059,7 @@
               <w:t>::</w:t>
             </w:r>
             <w:proofErr w:type="spellStart"/>
+            <w:proofErr w:type="gramEnd"/>
             <w:r>
               <w:rPr>
                 <w:lang w:val="en-US"/>
@@ -7829,6 +8121,7 @@
               <w:t xml:space="preserve">(result &lt;&gt; null AND </w:t>
             </w:r>
             <w:proofErr w:type="spellStart"/>
+            <w:proofErr w:type="gramStart"/>
             <w:r>
               <w:rPr>
                 <w:lang w:val="en-US"/>
@@ -7836,6 +8129,7 @@
               <w:t>result.getUsername</w:t>
             </w:r>
             <w:proofErr w:type="spellEnd"/>
+            <w:proofErr w:type="gramEnd"/>
             <w:r>
               <w:rPr>
                 <w:lang w:val="en-US"/>
@@ -7949,6 +8243,7 @@
               <w:t>+</w:t>
             </w:r>
             <w:proofErr w:type="spellStart"/>
+            <w:proofErr w:type="gramStart"/>
             <w:r>
               <w:rPr>
                 <w:lang w:val="en-US"/>
@@ -7960,7 +8255,14 @@
               <w:rPr>
                 <w:lang w:val="en-US"/>
               </w:rPr>
-              <w:t xml:space="preserve">(email: String, password: String) : </w:t>
+              <w:t>(</w:t>
+            </w:r>
+            <w:proofErr w:type="gramEnd"/>
+            <w:r>
+              <w:rPr>
+                <w:lang w:val="en-US"/>
+              </w:rPr>
+              <w:t xml:space="preserve">email: String, password: String) : </w:t>
             </w:r>
             <w:proofErr w:type="spellStart"/>
             <w:r>
@@ -8031,6 +8333,7 @@
               </w:rPr>
             </w:pPr>
             <w:proofErr w:type="spellStart"/>
+            <w:proofErr w:type="gramStart"/>
             <w:r>
               <w:rPr>
                 <w:lang w:val="en-US"/>
@@ -8045,6 +8348,7 @@
               <w:t>::</w:t>
             </w:r>
             <w:proofErr w:type="spellStart"/>
+            <w:proofErr w:type="gramEnd"/>
             <w:r>
               <w:rPr>
                 <w:lang w:val="en-US"/>
@@ -8092,6 +8396,7 @@
               <w:t xml:space="preserve">email &lt;&gt; null AND </w:t>
             </w:r>
             <w:proofErr w:type="spellStart"/>
+            <w:proofErr w:type="gramStart"/>
             <w:r>
               <w:rPr>
                 <w:lang w:val="en-US"/>
@@ -8099,6 +8404,7 @@
               <w:t>email.trim</w:t>
             </w:r>
             <w:proofErr w:type="spellEnd"/>
+            <w:proofErr w:type="gramEnd"/>
             <w:r>
               <w:rPr>
                 <w:lang w:val="en-US"/>
@@ -8119,6 +8425,7 @@
               <w:t xml:space="preserve">password &lt;&gt; null AND </w:t>
             </w:r>
             <w:proofErr w:type="spellStart"/>
+            <w:proofErr w:type="gramStart"/>
             <w:r>
               <w:rPr>
                 <w:lang w:val="en-US"/>
@@ -8126,6 +8433,7 @@
               <w:t>password.trim</w:t>
             </w:r>
             <w:proofErr w:type="spellEnd"/>
+            <w:proofErr w:type="gramEnd"/>
             <w:r>
               <w:rPr>
                 <w:lang w:val="en-US"/>
@@ -8191,6 +8499,7 @@
               </w:rPr>
             </w:pPr>
             <w:proofErr w:type="spellStart"/>
+            <w:proofErr w:type="gramStart"/>
             <w:r>
               <w:rPr>
                 <w:lang w:val="en-US"/>
@@ -8205,6 +8514,7 @@
               <w:t>::</w:t>
             </w:r>
             <w:proofErr w:type="spellStart"/>
+            <w:proofErr w:type="gramEnd"/>
             <w:r>
               <w:rPr>
                 <w:lang w:val="en-US"/>
@@ -8252,6 +8562,7 @@
               <w:t xml:space="preserve">(result &lt;&gt; null AND </w:t>
             </w:r>
             <w:proofErr w:type="spellStart"/>
+            <w:proofErr w:type="gramStart"/>
             <w:r>
               <w:rPr>
                 <w:lang w:val="en-US"/>
@@ -8259,6 +8570,7 @@
               <w:t>result.getPassword</w:t>
             </w:r>
             <w:proofErr w:type="spellEnd"/>
+            <w:proofErr w:type="gramEnd"/>
             <w:r>
               <w:rPr>
                 <w:lang w:val="en-US"/>
@@ -8367,6 +8679,7 @@
               </w:rPr>
             </w:pPr>
             <w:proofErr w:type="spellStart"/>
+            <w:proofErr w:type="gramStart"/>
             <w:r>
               <w:rPr>
                 <w:lang w:val="en-US"/>
@@ -8381,6 +8694,7 @@
               <w:t>::</w:t>
             </w:r>
             <w:proofErr w:type="spellStart"/>
+            <w:proofErr w:type="gramEnd"/>
             <w:r>
               <w:rPr>
                 <w:lang w:val="en-US"/>
@@ -8428,6 +8742,7 @@
               <w:t xml:space="preserve">username &lt;&gt; null AND </w:t>
             </w:r>
             <w:proofErr w:type="spellStart"/>
+            <w:proofErr w:type="gramStart"/>
             <w:r>
               <w:rPr>
                 <w:lang w:val="en-US"/>
@@ -8435,6 +8750,7 @@
               <w:t>username.trim</w:t>
             </w:r>
             <w:proofErr w:type="spellEnd"/>
+            <w:proofErr w:type="gramEnd"/>
             <w:r>
               <w:rPr>
                 <w:lang w:val="en-US"/>
@@ -8479,6 +8795,7 @@
               </w:rPr>
             </w:pPr>
             <w:proofErr w:type="spellStart"/>
+            <w:proofErr w:type="gramStart"/>
             <w:r>
               <w:rPr>
                 <w:lang w:val="en-US"/>
@@ -8493,6 +8810,7 @@
               <w:t>::</w:t>
             </w:r>
             <w:proofErr w:type="spellStart"/>
+            <w:proofErr w:type="gramEnd"/>
             <w:r>
               <w:rPr>
                 <w:lang w:val="en-US"/>
@@ -8540,6 +8858,7 @@
               <w:t xml:space="preserve">(result &lt;&gt; null AND </w:t>
             </w:r>
             <w:proofErr w:type="spellStart"/>
+            <w:proofErr w:type="gramStart"/>
             <w:r>
               <w:rPr>
                 <w:lang w:val="en-US"/>
@@ -8547,6 +8866,7 @@
               <w:t>result.getUsername</w:t>
             </w:r>
             <w:proofErr w:type="spellEnd"/>
+            <w:proofErr w:type="gramEnd"/>
             <w:r>
               <w:rPr>
                 <w:lang w:val="en-US"/>
@@ -8618,6 +8938,7 @@
               <w:t>+</w:t>
             </w:r>
             <w:proofErr w:type="spellStart"/>
+            <w:proofErr w:type="gramStart"/>
             <w:r>
               <w:rPr>
                 <w:lang w:val="en-US"/>
@@ -8632,6 +8953,7 @@
               <w:t>(</w:t>
             </w:r>
             <w:proofErr w:type="spellStart"/>
+            <w:proofErr w:type="gramEnd"/>
             <w:r>
               <w:rPr>
                 <w:lang w:val="en-US"/>
@@ -8719,6 +9041,7 @@
               </w:rPr>
             </w:pPr>
             <w:proofErr w:type="spellStart"/>
+            <w:proofErr w:type="gramStart"/>
             <w:r>
               <w:rPr>
                 <w:lang w:val="en-US"/>
@@ -8733,6 +9056,7 @@
               <w:t>::</w:t>
             </w:r>
             <w:proofErr w:type="spellStart"/>
+            <w:proofErr w:type="gramEnd"/>
             <w:r>
               <w:rPr>
                 <w:lang w:val="en-US"/>
@@ -8853,6 +9177,7 @@
               </w:rPr>
             </w:pPr>
             <w:proofErr w:type="spellStart"/>
+            <w:proofErr w:type="gramStart"/>
             <w:r>
               <w:rPr>
                 <w:lang w:val="en-US"/>
@@ -8867,6 +9192,7 @@
               <w:t>::</w:t>
             </w:r>
             <w:proofErr w:type="spellStart"/>
+            <w:proofErr w:type="gramEnd"/>
             <w:r>
               <w:rPr>
                 <w:lang w:val="en-US"/>
@@ -8942,6 +9268,7 @@
               <w:t xml:space="preserve">result &lt;&gt; null AND </w:t>
             </w:r>
             <w:proofErr w:type="spellStart"/>
+            <w:proofErr w:type="gramStart"/>
             <w:r>
               <w:rPr>
                 <w:lang w:val="en-US"/>
@@ -8949,6 +9276,7 @@
               <w:t>result.size</w:t>
             </w:r>
             <w:proofErr w:type="spellEnd"/>
+            <w:proofErr w:type="gramEnd"/>
             <w:r>
               <w:rPr>
                 <w:lang w:val="en-US"/>
@@ -9139,6 +9467,7 @@
               <w:t>+</w:t>
             </w:r>
             <w:proofErr w:type="spellStart"/>
+            <w:proofErr w:type="gramStart"/>
             <w:r>
               <w:rPr>
                 <w:lang w:val="en-US"/>
@@ -9150,7 +9479,14 @@
               <w:rPr>
                 <w:lang w:val="en-US"/>
               </w:rPr>
-              <w:t xml:space="preserve">(username: String, email: String, password: String, </w:t>
+              <w:t>(</w:t>
+            </w:r>
+            <w:proofErr w:type="gramEnd"/>
+            <w:r>
+              <w:rPr>
+                <w:lang w:val="en-US"/>
+              </w:rPr>
+              <w:t xml:space="preserve">username: String, email: String, password: String, </w:t>
             </w:r>
             <w:proofErr w:type="spellStart"/>
             <w:r>
@@ -9188,6 +9524,7 @@
               <w:t>+</w:t>
             </w:r>
             <w:proofErr w:type="spellStart"/>
+            <w:proofErr w:type="gramStart"/>
             <w:r>
               <w:rPr>
                 <w:lang w:val="en-US"/>
@@ -9199,7 +9536,14 @@
               <w:rPr>
                 <w:lang w:val="en-US"/>
               </w:rPr>
-              <w:t xml:space="preserve">(email: String, password: String) : </w:t>
+              <w:t>(</w:t>
+            </w:r>
+            <w:proofErr w:type="gramEnd"/>
+            <w:r>
+              <w:rPr>
+                <w:lang w:val="en-US"/>
+              </w:rPr>
+              <w:t xml:space="preserve">email: String, password: String) : </w:t>
             </w:r>
             <w:proofErr w:type="spellStart"/>
             <w:r>
@@ -9223,6 +9567,7 @@
               <w:t>+</w:t>
             </w:r>
             <w:proofErr w:type="spellStart"/>
+            <w:proofErr w:type="gramStart"/>
             <w:r>
               <w:rPr>
                 <w:lang w:val="en-US"/>
@@ -9234,7 +9579,14 @@
               <w:rPr>
                 <w:lang w:val="en-US"/>
               </w:rPr>
-              <w:t xml:space="preserve">(username: String) : </w:t>
+              <w:t>(</w:t>
+            </w:r>
+            <w:proofErr w:type="gramEnd"/>
+            <w:r>
+              <w:rPr>
+                <w:lang w:val="en-US"/>
+              </w:rPr>
+              <w:t xml:space="preserve">username: String) : </w:t>
             </w:r>
             <w:proofErr w:type="spellStart"/>
             <w:r>
@@ -9258,6 +9610,7 @@
               <w:t>+</w:t>
             </w:r>
             <w:proofErr w:type="spellStart"/>
+            <w:proofErr w:type="gramStart"/>
             <w:r>
               <w:rPr>
                 <w:lang w:val="en-US"/>
@@ -9272,6 +9625,7 @@
               <w:t>(</w:t>
             </w:r>
             <w:proofErr w:type="spellStart"/>
+            <w:proofErr w:type="gramEnd"/>
             <w:r>
               <w:rPr>
                 <w:lang w:val="en-US"/>
@@ -9364,6 +9718,7 @@
               <w:t>+</w:t>
             </w:r>
             <w:proofErr w:type="spellStart"/>
+            <w:proofErr w:type="gramStart"/>
             <w:r>
               <w:rPr>
                 <w:lang w:val="en-US"/>
@@ -9375,7 +9730,14 @@
               <w:rPr>
                 <w:lang w:val="en-US"/>
               </w:rPr>
-              <w:t>() : List&lt;</w:t>
+              <w:t>(</w:t>
+            </w:r>
+            <w:proofErr w:type="gramEnd"/>
+            <w:r>
+              <w:rPr>
+                <w:lang w:val="en-US"/>
+              </w:rPr>
+              <w:t>) : List&lt;</w:t>
             </w:r>
             <w:proofErr w:type="spellStart"/>
             <w:r>
@@ -9576,6 +9938,7 @@
               <w:t xml:space="preserve"> &lt;&gt; null AND </w:t>
             </w:r>
             <w:proofErr w:type="spellStart"/>
+            <w:proofErr w:type="gramStart"/>
             <w:r>
               <w:rPr>
                 <w:lang w:val="en-US"/>
@@ -9583,6 +9946,7 @@
               <w:t>nome.trim</w:t>
             </w:r>
             <w:proofErr w:type="spellEnd"/>
+            <w:proofErr w:type="gramEnd"/>
             <w:r>
               <w:rPr>
                 <w:lang w:val="en-US"/>
@@ -9645,6 +10009,7 @@
               <w:t xml:space="preserve"> &lt;&gt; null AND </w:t>
             </w:r>
             <w:proofErr w:type="spellStart"/>
+            <w:proofErr w:type="gramStart"/>
             <w:r>
               <w:rPr>
                 <w:lang w:val="en-US"/>
@@ -9652,6 +10017,7 @@
               <w:t>generi.trim</w:t>
             </w:r>
             <w:proofErr w:type="spellEnd"/>
+            <w:proofErr w:type="gramEnd"/>
             <w:r>
               <w:rPr>
                 <w:lang w:val="en-US"/>
@@ -9680,6 +10046,7 @@
               <w:t xml:space="preserve"> &lt;&gt; null AND </w:t>
             </w:r>
             <w:proofErr w:type="spellStart"/>
+            <w:proofErr w:type="gramStart"/>
             <w:r>
               <w:rPr>
                 <w:lang w:val="en-US"/>
@@ -9687,6 +10054,7 @@
               <w:t>regista.trim</w:t>
             </w:r>
             <w:proofErr w:type="spellEnd"/>
+            <w:proofErr w:type="gramEnd"/>
             <w:r>
               <w:rPr>
                 <w:lang w:val="en-US"/>
@@ -9715,6 +10083,7 @@
               <w:t xml:space="preserve"> &lt;&gt; null AND </w:t>
             </w:r>
             <w:proofErr w:type="spellStart"/>
+            <w:proofErr w:type="gramStart"/>
             <w:r>
               <w:rPr>
                 <w:lang w:val="en-US"/>
@@ -9722,6 +10091,7 @@
               <w:t>attori.trim</w:t>
             </w:r>
             <w:proofErr w:type="spellEnd"/>
+            <w:proofErr w:type="gramEnd"/>
             <w:r>
               <w:rPr>
                 <w:lang w:val="en-US"/>
@@ -9750,6 +10120,7 @@
               <w:t xml:space="preserve"> &lt;&gt; null AND </w:t>
             </w:r>
             <w:proofErr w:type="spellStart"/>
+            <w:proofErr w:type="gramStart"/>
             <w:r>
               <w:rPr>
                 <w:lang w:val="en-US"/>
@@ -9757,6 +10128,7 @@
               <w:t>locandina.length</w:t>
             </w:r>
             <w:proofErr w:type="spellEnd"/>
+            <w:proofErr w:type="gramEnd"/>
             <w:r>
               <w:rPr>
                 <w:lang w:val="en-US"/>
@@ -9785,6 +10157,7 @@
               <w:t xml:space="preserve"> &lt;&gt; null AND </w:t>
             </w:r>
             <w:proofErr w:type="spellStart"/>
+            <w:proofErr w:type="gramStart"/>
             <w:r>
               <w:rPr>
                 <w:lang w:val="en-US"/>
@@ -9792,6 +10165,7 @@
               <w:t>trama.trim</w:t>
             </w:r>
             <w:proofErr w:type="spellEnd"/>
+            <w:proofErr w:type="gramEnd"/>
             <w:r>
               <w:rPr>
                 <w:lang w:val="en-US"/>
@@ -10046,6 +10420,7 @@
                 <w:lang w:val="en-US"/>
               </w:rPr>
             </w:pPr>
+            <w:proofErr w:type="gramStart"/>
             <w:r>
               <w:rPr>
                 <w:lang w:val="en-US"/>
@@ -10060,6 +10435,7 @@
               <w:t>FilmDAO.contains</w:t>
             </w:r>
             <w:proofErr w:type="spellEnd"/>
+            <w:proofErr w:type="gramEnd"/>
             <w:r>
               <w:rPr>
                 <w:lang w:val="en-US"/>
@@ -10115,6 +10491,7 @@
               <w:t>+</w:t>
             </w:r>
             <w:proofErr w:type="spellStart"/>
+            <w:proofErr w:type="gramStart"/>
             <w:r>
               <w:rPr>
                 <w:lang w:val="en-US"/>
@@ -10126,7 +10503,14 @@
               <w:rPr>
                 <w:lang w:val="en-US"/>
               </w:rPr>
-              <w:t>(name: String) : List&lt;</w:t>
+              <w:t>(</w:t>
+            </w:r>
+            <w:proofErr w:type="gramEnd"/>
+            <w:r>
+              <w:rPr>
+                <w:lang w:val="en-US"/>
+              </w:rPr>
+              <w:t>name: String) : List&lt;</w:t>
             </w:r>
             <w:proofErr w:type="spellStart"/>
             <w:r>
@@ -10202,6 +10586,7 @@
               </w:rPr>
             </w:pPr>
             <w:proofErr w:type="spellStart"/>
+            <w:proofErr w:type="gramStart"/>
             <w:r>
               <w:rPr>
                 <w:lang w:val="en-US"/>
@@ -10216,6 +10601,7 @@
               <w:t>::</w:t>
             </w:r>
             <w:proofErr w:type="spellStart"/>
+            <w:proofErr w:type="gramEnd"/>
             <w:r>
               <w:rPr>
                 <w:lang w:val="en-US"/>
@@ -10263,6 +10649,7 @@
               <w:t xml:space="preserve">name &lt;&gt; null AND </w:t>
             </w:r>
             <w:proofErr w:type="spellStart"/>
+            <w:proofErr w:type="gramStart"/>
             <w:r>
               <w:rPr>
                 <w:lang w:val="en-US"/>
@@ -10270,6 +10657,7 @@
               <w:t>name.trim</w:t>
             </w:r>
             <w:proofErr w:type="spellEnd"/>
+            <w:proofErr w:type="gramEnd"/>
             <w:r>
               <w:rPr>
                 <w:lang w:val="en-US"/>
@@ -10314,6 +10702,7 @@
               </w:rPr>
             </w:pPr>
             <w:proofErr w:type="spellStart"/>
+            <w:proofErr w:type="gramStart"/>
             <w:r>
               <w:rPr>
                 <w:lang w:val="en-US"/>
@@ -10328,6 +10717,7 @@
               <w:t>::</w:t>
             </w:r>
             <w:proofErr w:type="spellStart"/>
+            <w:proofErr w:type="gramEnd"/>
             <w:r>
               <w:rPr>
                 <w:lang w:val="en-US"/>
@@ -10477,6 +10867,7 @@
               </w:rPr>
             </w:pPr>
             <w:proofErr w:type="spellStart"/>
+            <w:proofErr w:type="gramStart"/>
             <w:r>
               <w:rPr>
                 <w:lang w:val="en-US"/>
@@ -10491,6 +10882,7 @@
               <w:t>::</w:t>
             </w:r>
             <w:proofErr w:type="spellStart"/>
+            <w:proofErr w:type="gramEnd"/>
             <w:r>
               <w:rPr>
                 <w:lang w:val="en-US"/>
@@ -10586,6 +10978,7 @@
               </w:rPr>
             </w:pPr>
             <w:proofErr w:type="spellStart"/>
+            <w:proofErr w:type="gramStart"/>
             <w:r>
               <w:rPr>
                 <w:lang w:val="en-US"/>
@@ -10600,6 +10993,7 @@
               <w:t>::</w:t>
             </w:r>
             <w:proofErr w:type="spellStart"/>
+            <w:proofErr w:type="gramEnd"/>
             <w:r>
               <w:rPr>
                 <w:lang w:val="en-US"/>
@@ -10712,6 +11106,7 @@
               <w:t>+</w:t>
             </w:r>
             <w:proofErr w:type="spellStart"/>
+            <w:proofErr w:type="gramStart"/>
             <w:r>
               <w:rPr>
                 <w:lang w:val="en-US"/>
@@ -10726,6 +11121,7 @@
               <w:t>(</w:t>
             </w:r>
             <w:proofErr w:type="spellStart"/>
+            <w:proofErr w:type="gramEnd"/>
             <w:r>
               <w:rPr>
                 <w:lang w:val="en-US"/>
@@ -10867,6 +11263,7 @@
               </w:rPr>
             </w:pPr>
             <w:proofErr w:type="spellStart"/>
+            <w:proofErr w:type="gramStart"/>
             <w:r>
               <w:rPr>
                 <w:lang w:val="en-US"/>
@@ -10881,6 +11278,7 @@
               <w:t>::</w:t>
             </w:r>
             <w:proofErr w:type="spellStart"/>
+            <w:proofErr w:type="gramEnd"/>
             <w:r>
               <w:rPr>
                 <w:lang w:val="en-US"/>
@@ -11117,6 +11515,7 @@
               <w:t xml:space="preserve"> &lt;&gt; null AND </w:t>
             </w:r>
             <w:proofErr w:type="spellStart"/>
+            <w:proofErr w:type="gramStart"/>
             <w:r>
               <w:rPr>
                 <w:lang w:val="en-US"/>
@@ -11124,6 +11523,7 @@
               <w:t>attori.trim</w:t>
             </w:r>
             <w:proofErr w:type="spellEnd"/>
+            <w:proofErr w:type="gramEnd"/>
             <w:r>
               <w:rPr>
                 <w:lang w:val="en-US"/>
@@ -11152,6 +11552,7 @@
               <w:t xml:space="preserve"> &lt;&gt; null AND </w:t>
             </w:r>
             <w:proofErr w:type="spellStart"/>
+            <w:proofErr w:type="gramStart"/>
             <w:r>
               <w:rPr>
                 <w:lang w:val="en-US"/>
@@ -11159,6 +11560,7 @@
               <w:t>generi.trim</w:t>
             </w:r>
             <w:proofErr w:type="spellEnd"/>
+            <w:proofErr w:type="gramEnd"/>
             <w:r>
               <w:rPr>
                 <w:lang w:val="en-US"/>
@@ -11187,6 +11589,7 @@
               <w:t xml:space="preserve"> &lt;&gt; null AND </w:t>
             </w:r>
             <w:proofErr w:type="spellStart"/>
+            <w:proofErr w:type="gramStart"/>
             <w:r>
               <w:rPr>
                 <w:lang w:val="en-US"/>
@@ -11194,6 +11597,7 @@
               <w:t>locandina.length</w:t>
             </w:r>
             <w:proofErr w:type="spellEnd"/>
+            <w:proofErr w:type="gramEnd"/>
             <w:r>
               <w:rPr>
                 <w:lang w:val="en-US"/>
@@ -11222,6 +11626,7 @@
               <w:t xml:space="preserve"> &lt;&gt; null AND </w:t>
             </w:r>
             <w:proofErr w:type="spellStart"/>
+            <w:proofErr w:type="gramStart"/>
             <w:r>
               <w:rPr>
                 <w:lang w:val="en-US"/>
@@ -11229,6 +11634,7 @@
               <w:t>nome.trim</w:t>
             </w:r>
             <w:proofErr w:type="spellEnd"/>
+            <w:proofErr w:type="gramEnd"/>
             <w:r>
               <w:rPr>
                 <w:lang w:val="en-US"/>
@@ -11257,6 +11663,7 @@
               <w:t xml:space="preserve"> &lt;&gt; null AND </w:t>
             </w:r>
             <w:proofErr w:type="spellStart"/>
+            <w:proofErr w:type="gramStart"/>
             <w:r>
               <w:rPr>
                 <w:lang w:val="en-US"/>
@@ -11264,6 +11671,7 @@
               <w:t>regista.trim</w:t>
             </w:r>
             <w:proofErr w:type="spellEnd"/>
+            <w:proofErr w:type="gramEnd"/>
             <w:r>
               <w:rPr>
                 <w:lang w:val="en-US"/>
@@ -11526,6 +11934,7 @@
               <w:t xml:space="preserve"> &lt;&gt; null AND </w:t>
             </w:r>
             <w:proofErr w:type="spellStart"/>
+            <w:proofErr w:type="gramStart"/>
             <w:r>
               <w:rPr>
                 <w:lang w:val="en-US"/>
@@ -11533,6 +11942,7 @@
               <w:t>attori.trim</w:t>
             </w:r>
             <w:proofErr w:type="spellEnd"/>
+            <w:proofErr w:type="gramEnd"/>
             <w:r>
               <w:rPr>
                 <w:lang w:val="en-US"/>
@@ -11561,6 +11971,7 @@
               <w:t xml:space="preserve"> &lt;&gt; null AND </w:t>
             </w:r>
             <w:proofErr w:type="spellStart"/>
+            <w:proofErr w:type="gramStart"/>
             <w:r>
               <w:rPr>
                 <w:lang w:val="en-US"/>
@@ -11568,6 +11979,7 @@
               <w:t>generi.trim</w:t>
             </w:r>
             <w:proofErr w:type="spellEnd"/>
+            <w:proofErr w:type="gramEnd"/>
             <w:r>
               <w:rPr>
                 <w:lang w:val="en-US"/>
@@ -11596,6 +12008,7 @@
               <w:t xml:space="preserve"> &lt;&gt; null AND </w:t>
             </w:r>
             <w:proofErr w:type="spellStart"/>
+            <w:proofErr w:type="gramStart"/>
             <w:r>
               <w:rPr>
                 <w:lang w:val="en-US"/>
@@ -11603,6 +12016,7 @@
               <w:t>locandina.length</w:t>
             </w:r>
             <w:proofErr w:type="spellEnd"/>
+            <w:proofErr w:type="gramEnd"/>
             <w:r>
               <w:rPr>
                 <w:lang w:val="en-US"/>
@@ -11631,6 +12045,7 @@
               <w:t xml:space="preserve"> &lt;&gt; null AND </w:t>
             </w:r>
             <w:proofErr w:type="spellStart"/>
+            <w:proofErr w:type="gramStart"/>
             <w:r>
               <w:rPr>
                 <w:lang w:val="en-US"/>
@@ -11638,6 +12053,7 @@
               <w:t>nome.trim</w:t>
             </w:r>
             <w:proofErr w:type="spellEnd"/>
+            <w:proofErr w:type="gramEnd"/>
             <w:r>
               <w:rPr>
                 <w:lang w:val="en-US"/>
@@ -11666,6 +12082,7 @@
               <w:t xml:space="preserve"> &lt;&gt; null AND </w:t>
             </w:r>
             <w:proofErr w:type="spellStart"/>
+            <w:proofErr w:type="gramStart"/>
             <w:r>
               <w:rPr>
                 <w:lang w:val="en-US"/>
@@ -11673,6 +12090,7 @@
               <w:t>regista.trim</w:t>
             </w:r>
             <w:proofErr w:type="spellEnd"/>
+            <w:proofErr w:type="gramEnd"/>
             <w:r>
               <w:rPr>
                 <w:lang w:val="en-US"/>
@@ -11855,6 +12273,7 @@
               </w:rPr>
             </w:pPr>
             <w:proofErr w:type="spellStart"/>
+            <w:proofErr w:type="gramStart"/>
             <w:r>
               <w:rPr>
                 <w:lang w:val="en-US"/>
@@ -11869,6 +12288,7 @@
               <w:t>::</w:t>
             </w:r>
             <w:proofErr w:type="spellStart"/>
+            <w:proofErr w:type="gramEnd"/>
             <w:r>
               <w:rPr>
                 <w:lang w:val="en-US"/>
@@ -12003,6 +12423,7 @@
               </w:rPr>
             </w:pPr>
             <w:proofErr w:type="spellStart"/>
+            <w:proofErr w:type="gramStart"/>
             <w:r>
               <w:rPr>
                 <w:lang w:val="en-US"/>
@@ -12017,6 +12438,7 @@
               <w:t>::</w:t>
             </w:r>
             <w:proofErr w:type="spellStart"/>
+            <w:proofErr w:type="gramEnd"/>
             <w:r>
               <w:rPr>
                 <w:lang w:val="en-US"/>
@@ -12074,6 +12496,7 @@
                 <w:lang w:val="en-US"/>
               </w:rPr>
             </w:pPr>
+            <w:proofErr w:type="gramStart"/>
             <w:r>
               <w:rPr>
                 <w:lang w:val="en-US"/>
@@ -12088,6 +12511,7 @@
               <w:t>FilmDAO.contains</w:t>
             </w:r>
             <w:proofErr w:type="spellEnd"/>
+            <w:proofErr w:type="gramEnd"/>
             <w:r>
               <w:rPr>
                 <w:lang w:val="en-US"/>
@@ -12266,6 +12690,7 @@
               <w:t>+</w:t>
             </w:r>
             <w:proofErr w:type="spellStart"/>
+            <w:proofErr w:type="gramStart"/>
             <w:r>
               <w:rPr>
                 <w:lang w:val="en-US"/>
@@ -12277,7 +12702,14 @@
               <w:rPr>
                 <w:lang w:val="en-US"/>
               </w:rPr>
-              <w:t>(email: String) : List&lt;</w:t>
+              <w:t>(</w:t>
+            </w:r>
+            <w:proofErr w:type="gramEnd"/>
+            <w:r>
+              <w:rPr>
+                <w:lang w:val="en-US"/>
+              </w:rPr>
+              <w:t>email: String) : List&lt;</w:t>
             </w:r>
             <w:proofErr w:type="spellStart"/>
             <w:r>
@@ -12307,6 +12739,7 @@
               <w:t>+</w:t>
             </w:r>
             <w:proofErr w:type="spellStart"/>
+            <w:proofErr w:type="gramStart"/>
             <w:r>
               <w:rPr>
                 <w:lang w:val="en-US"/>
@@ -12318,7 +12751,14 @@
               <w:rPr>
                 <w:lang w:val="en-US"/>
               </w:rPr>
-              <w:t xml:space="preserve">(email: String, </w:t>
+              <w:t>(</w:t>
+            </w:r>
+            <w:proofErr w:type="gramEnd"/>
+            <w:r>
+              <w:rPr>
+                <w:lang w:val="en-US"/>
+              </w:rPr>
+              <w:t xml:space="preserve">email: String, </w:t>
             </w:r>
             <w:proofErr w:type="spellStart"/>
             <w:r>
@@ -12348,6 +12788,7 @@
               <w:t>+</w:t>
             </w:r>
             <w:proofErr w:type="spellStart"/>
+            <w:proofErr w:type="gramStart"/>
             <w:r>
               <w:rPr>
                 <w:lang w:val="en-US"/>
@@ -12359,7 +12800,14 @@
               <w:rPr>
                 <w:lang w:val="en-US"/>
               </w:rPr>
-              <w:t xml:space="preserve">(email: String, </w:t>
+              <w:t>(</w:t>
+            </w:r>
+            <w:proofErr w:type="gramEnd"/>
+            <w:r>
+              <w:rPr>
+                <w:lang w:val="en-US"/>
+              </w:rPr>
+              <w:t xml:space="preserve">email: String, </w:t>
             </w:r>
             <w:proofErr w:type="spellStart"/>
             <w:r>
@@ -12389,6 +12837,7 @@
               <w:t>+</w:t>
             </w:r>
             <w:proofErr w:type="spellStart"/>
+            <w:proofErr w:type="gramStart"/>
             <w:r>
               <w:rPr>
                 <w:lang w:val="en-US"/>
@@ -12403,6 +12852,7 @@
               <w:t>(</w:t>
             </w:r>
             <w:proofErr w:type="spellStart"/>
+            <w:proofErr w:type="gramEnd"/>
             <w:r>
               <w:rPr>
                 <w:lang w:val="en-US"/>
@@ -12444,6 +12894,7 @@
               <w:t>+</w:t>
             </w:r>
             <w:proofErr w:type="spellStart"/>
+            <w:proofErr w:type="gramStart"/>
             <w:r>
               <w:rPr>
                 <w:lang w:val="en-US"/>
@@ -12458,6 +12909,7 @@
               <w:t>(</w:t>
             </w:r>
             <w:proofErr w:type="spellStart"/>
+            <w:proofErr w:type="gramEnd"/>
             <w:r>
               <w:rPr>
                 <w:lang w:val="en-US"/>
@@ -12499,6 +12951,7 @@
               <w:t>+</w:t>
             </w:r>
             <w:proofErr w:type="spellStart"/>
+            <w:proofErr w:type="gramStart"/>
             <w:r>
               <w:rPr>
                 <w:lang w:val="en-US"/>
@@ -12510,7 +12963,14 @@
               <w:rPr>
                 <w:lang w:val="en-US"/>
               </w:rPr>
-              <w:t>() : List&lt;</w:t>
+              <w:t>(</w:t>
+            </w:r>
+            <w:proofErr w:type="gramEnd"/>
+            <w:r>
+              <w:rPr>
+                <w:lang w:val="en-US"/>
+              </w:rPr>
+              <w:t>) : List&lt;</w:t>
             </w:r>
             <w:proofErr w:type="spellStart"/>
             <w:r>
@@ -12537,7 +12997,21 @@
               <w:rPr>
                 <w:lang w:val="en-US"/>
               </w:rPr>
-              <w:t xml:space="preserve">+report(email: String, </w:t>
+              <w:t>+</w:t>
+            </w:r>
+            <w:proofErr w:type="gramStart"/>
+            <w:r>
+              <w:rPr>
+                <w:lang w:val="en-US"/>
+              </w:rPr>
+              <w:t>report(</w:t>
+            </w:r>
+            <w:proofErr w:type="gramEnd"/>
+            <w:r>
+              <w:rPr>
+                <w:lang w:val="en-US"/>
+              </w:rPr>
+              <w:t xml:space="preserve">email: String, </w:t>
             </w:r>
             <w:proofErr w:type="spellStart"/>
             <w:r>
@@ -12687,6 +13161,7 @@
               </w:rPr>
             </w:pPr>
             <w:proofErr w:type="spellStart"/>
+            <w:proofErr w:type="gramStart"/>
             <w:r>
               <w:rPr>
                 <w:lang w:val="en-US"/>
@@ -12701,6 +13176,7 @@
               <w:t>::</w:t>
             </w:r>
             <w:proofErr w:type="spellStart"/>
+            <w:proofErr w:type="gramEnd"/>
             <w:r>
               <w:rPr>
                 <w:lang w:val="en-US"/>
@@ -12804,6 +13280,7 @@
               <w:t xml:space="preserve">email &lt;&gt; null AND </w:t>
             </w:r>
             <w:proofErr w:type="spellStart"/>
+            <w:proofErr w:type="gramStart"/>
             <w:r>
               <w:rPr>
                 <w:lang w:val="en-US"/>
@@ -12811,6 +13288,7 @@
               <w:t>email.trim</w:t>
             </w:r>
             <w:proofErr w:type="spellEnd"/>
+            <w:proofErr w:type="gramEnd"/>
             <w:r>
               <w:rPr>
                 <w:lang w:val="en-US"/>
@@ -12864,9 +13342,17 @@
               <w:rPr>
                 <w:lang w:val="en-US"/>
               </w:rPr>
-              <w:t>email_recensore.trim</w:t>
+              <w:t>email_</w:t>
+            </w:r>
+            <w:proofErr w:type="gramStart"/>
+            <w:r>
+              <w:rPr>
+                <w:lang w:val="en-US"/>
+              </w:rPr>
+              <w:t>recensore.trim</w:t>
             </w:r>
             <w:proofErr w:type="spellEnd"/>
+            <w:proofErr w:type="gramEnd"/>
             <w:r>
               <w:rPr>
                 <w:lang w:val="en-US"/>
@@ -12911,6 +13397,7 @@
               </w:rPr>
             </w:pPr>
             <w:proofErr w:type="spellStart"/>
+            <w:proofErr w:type="gramStart"/>
             <w:r>
               <w:rPr>
                 <w:lang w:val="en-US"/>
@@ -12925,6 +13412,7 @@
               <w:t>::</w:t>
             </w:r>
             <w:proofErr w:type="spellStart"/>
+            <w:proofErr w:type="gramEnd"/>
             <w:r>
               <w:rPr>
                 <w:lang w:val="en-US"/>
@@ -13063,6 +13551,7 @@
               <w:t>idFilm</w:t>
             </w:r>
             <w:proofErr w:type="spellEnd"/>
+            <w:proofErr w:type="gramStart"/>
             <w:r>
               <w:rPr>
                 <w:lang w:val="en-US"/>
@@ -13077,6 +13566,7 @@
               <w:t>getNLike</w:t>
             </w:r>
             <w:proofErr w:type="spellEnd"/>
+            <w:proofErr w:type="gramEnd"/>
             <w:r>
               <w:rPr>
                 <w:lang w:val="en-US"/>
@@ -13239,6 +13729,7 @@
               </w:rPr>
             </w:pPr>
             <w:proofErr w:type="spellStart"/>
+            <w:proofErr w:type="gramStart"/>
             <w:r>
               <w:rPr>
                 <w:lang w:val="en-US"/>
@@ -13253,6 +13744,7 @@
               <w:t>::</w:t>
             </w:r>
             <w:proofErr w:type="spellStart"/>
+            <w:proofErr w:type="gramEnd"/>
             <w:r>
               <w:rPr>
                 <w:lang w:val="en-US"/>
@@ -13342,6 +13834,7 @@
               <w:t xml:space="preserve">email &lt;&gt; null AND </w:t>
             </w:r>
             <w:proofErr w:type="spellStart"/>
+            <w:proofErr w:type="gramStart"/>
             <w:r>
               <w:rPr>
                 <w:lang w:val="en-US"/>
@@ -13349,6 +13842,7 @@
               <w:t>email.trim</w:t>
             </w:r>
             <w:proofErr w:type="spellEnd"/>
+            <w:proofErr w:type="gramEnd"/>
             <w:r>
               <w:rPr>
                 <w:lang w:val="en-US"/>
@@ -13398,6 +13892,7 @@
               <w:t xml:space="preserve"> &lt;&gt; null AND </w:t>
             </w:r>
             <w:proofErr w:type="spellStart"/>
+            <w:proofErr w:type="gramStart"/>
             <w:r>
               <w:rPr>
                 <w:lang w:val="en-US"/>
@@ -13405,6 +13900,7 @@
               <w:t>recensione.trim</w:t>
             </w:r>
             <w:proofErr w:type="spellEnd"/>
+            <w:proofErr w:type="gramEnd"/>
             <w:r>
               <w:rPr>
                 <w:lang w:val="en-US"/>
@@ -13459,6 +13955,7 @@
               </w:rPr>
             </w:pPr>
             <w:proofErr w:type="spellStart"/>
+            <w:proofErr w:type="gramStart"/>
             <w:r>
               <w:rPr>
                 <w:lang w:val="en-US"/>
@@ -13473,6 +13970,7 @@
               <w:t>::</w:t>
             </w:r>
             <w:proofErr w:type="spellStart"/>
+            <w:proofErr w:type="gramEnd"/>
             <w:r>
               <w:rPr>
                 <w:lang w:val="en-US"/>
@@ -13632,6 +14130,7 @@
               <w:t>+</w:t>
             </w:r>
             <w:proofErr w:type="spellStart"/>
+            <w:proofErr w:type="gramStart"/>
             <w:r>
               <w:rPr>
                 <w:lang w:val="en-US"/>
@@ -13643,7 +14142,14 @@
               <w:rPr>
                 <w:lang w:val="en-US"/>
               </w:rPr>
-              <w:t>(email: String) : List&lt;</w:t>
+              <w:t>(</w:t>
+            </w:r>
+            <w:proofErr w:type="gramEnd"/>
+            <w:r>
+              <w:rPr>
+                <w:lang w:val="en-US"/>
+              </w:rPr>
+              <w:t>email: String) : List&lt;</w:t>
             </w:r>
             <w:proofErr w:type="spellStart"/>
             <w:r>
@@ -13720,6 +14226,7 @@
               </w:rPr>
             </w:pPr>
             <w:proofErr w:type="spellStart"/>
+            <w:proofErr w:type="gramStart"/>
             <w:r>
               <w:rPr>
                 <w:lang w:val="en-US"/>
@@ -13734,6 +14241,7 @@
               <w:t>::</w:t>
             </w:r>
             <w:proofErr w:type="spellStart"/>
+            <w:proofErr w:type="gramEnd"/>
             <w:r>
               <w:rPr>
                 <w:lang w:val="en-US"/>
@@ -13781,6 +14289,7 @@
               <w:t xml:space="preserve">email &lt;&gt; null AND </w:t>
             </w:r>
             <w:proofErr w:type="spellStart"/>
+            <w:proofErr w:type="gramStart"/>
             <w:r>
               <w:rPr>
                 <w:lang w:val="en-US"/>
@@ -13788,6 +14297,7 @@
               <w:t>email.trim</w:t>
             </w:r>
             <w:proofErr w:type="spellEnd"/>
+            <w:proofErr w:type="gramEnd"/>
             <w:r>
               <w:rPr>
                 <w:lang w:val="en-US"/>
@@ -13838,6 +14348,7 @@
               </w:rPr>
             </w:pPr>
             <w:proofErr w:type="spellStart"/>
+            <w:proofErr w:type="gramStart"/>
             <w:r>
               <w:rPr>
                 <w:lang w:val="en-US"/>
@@ -13852,6 +14363,7 @@
               <w:t>::</w:t>
             </w:r>
             <w:proofErr w:type="spellStart"/>
+            <w:proofErr w:type="gramEnd"/>
             <w:r>
               <w:rPr>
                 <w:lang w:val="en-US"/>
@@ -13933,6 +14445,7 @@
               <w:t>+</w:t>
             </w:r>
             <w:proofErr w:type="spellStart"/>
+            <w:proofErr w:type="gramStart"/>
             <w:r>
               <w:rPr>
                 <w:lang w:val="en-US"/>
@@ -13944,7 +14457,14 @@
               <w:rPr>
                 <w:lang w:val="en-US"/>
               </w:rPr>
-              <w:t xml:space="preserve">(email: String, </w:t>
+              <w:t>(</w:t>
+            </w:r>
+            <w:proofErr w:type="gramEnd"/>
+            <w:r>
+              <w:rPr>
+                <w:lang w:val="en-US"/>
+              </w:rPr>
+              <w:t xml:space="preserve">email: String, </w:t>
             </w:r>
             <w:proofErr w:type="spellStart"/>
             <w:r>
@@ -14034,6 +14554,7 @@
               </w:rPr>
             </w:pPr>
             <w:proofErr w:type="spellStart"/>
+            <w:proofErr w:type="gramStart"/>
             <w:r>
               <w:rPr>
                 <w:lang w:val="en-US"/>
@@ -14048,6 +14569,7 @@
               <w:t>::</w:t>
             </w:r>
             <w:proofErr w:type="spellStart"/>
+            <w:proofErr w:type="gramEnd"/>
             <w:r>
               <w:rPr>
                 <w:lang w:val="en-US"/>
@@ -14109,6 +14631,7 @@
               <w:t xml:space="preserve">email &lt;&gt; null AND </w:t>
             </w:r>
             <w:proofErr w:type="spellStart"/>
+            <w:proofErr w:type="gramStart"/>
             <w:r>
               <w:rPr>
                 <w:lang w:val="en-US"/>
@@ -14116,6 +14639,7 @@
               <w:t>email.trim</w:t>
             </w:r>
             <w:proofErr w:type="spellEnd"/>
+            <w:proofErr w:type="gramEnd"/>
             <w:r>
               <w:rPr>
                 <w:lang w:val="en-US"/>
@@ -14216,6 +14740,7 @@
               </w:rPr>
             </w:pPr>
             <w:proofErr w:type="spellStart"/>
+            <w:proofErr w:type="gramStart"/>
             <w:r>
               <w:rPr>
                 <w:lang w:val="en-US"/>
@@ -14230,6 +14755,7 @@
               <w:t>::</w:t>
             </w:r>
             <w:proofErr w:type="spellStart"/>
+            <w:proofErr w:type="gramEnd"/>
             <w:r>
               <w:rPr>
                 <w:lang w:val="en-US"/>
@@ -14361,6 +14887,7 @@
               <w:t>+</w:t>
             </w:r>
             <w:proofErr w:type="spellStart"/>
+            <w:proofErr w:type="gramStart"/>
             <w:r>
               <w:rPr>
                 <w:lang w:val="en-US"/>
@@ -14372,7 +14899,14 @@
               <w:rPr>
                 <w:lang w:val="en-US"/>
               </w:rPr>
-              <w:t xml:space="preserve">(email: String, </w:t>
+              <w:t>(</w:t>
+            </w:r>
+            <w:proofErr w:type="gramEnd"/>
+            <w:r>
+              <w:rPr>
+                <w:lang w:val="en-US"/>
+              </w:rPr>
+              <w:t xml:space="preserve">email: String, </w:t>
             </w:r>
             <w:proofErr w:type="spellStart"/>
             <w:r>
@@ -14454,6 +14988,7 @@
               </w:rPr>
             </w:pPr>
             <w:proofErr w:type="spellStart"/>
+            <w:proofErr w:type="gramStart"/>
             <w:r>
               <w:rPr>
                 <w:lang w:val="en-US"/>
@@ -14468,6 +15003,7 @@
               <w:t>::</w:t>
             </w:r>
             <w:proofErr w:type="spellStart"/>
+            <w:proofErr w:type="gramEnd"/>
             <w:r>
               <w:rPr>
                 <w:lang w:val="en-US"/>
@@ -14529,6 +15065,7 @@
               <w:t xml:space="preserve">email &lt;&gt; null AND </w:t>
             </w:r>
             <w:proofErr w:type="spellStart"/>
+            <w:proofErr w:type="gramStart"/>
             <w:r>
               <w:rPr>
                 <w:lang w:val="en-US"/>
@@ -14536,6 +15073,7 @@
               <w:t>email.trim</w:t>
             </w:r>
             <w:proofErr w:type="spellEnd"/>
+            <w:proofErr w:type="gramEnd"/>
             <w:r>
               <w:rPr>
                 <w:lang w:val="en-US"/>
@@ -14585,6 +15123,7 @@
               </w:rPr>
             </w:pPr>
             <w:proofErr w:type="spellStart"/>
+            <w:proofErr w:type="gramStart"/>
             <w:r>
               <w:rPr>
                 <w:lang w:val="en-US"/>
@@ -14599,6 +15138,7 @@
               <w:t>::</w:t>
             </w:r>
             <w:proofErr w:type="spellStart"/>
+            <w:proofErr w:type="gramEnd"/>
             <w:r>
               <w:rPr>
                 <w:lang w:val="en-US"/>
@@ -14675,6 +15215,7 @@
               <w:t>ID_Film</w:t>
             </w:r>
             <w:proofErr w:type="spellEnd"/>
+            <w:proofErr w:type="gramStart"/>
             <w:r>
               <w:rPr>
                 <w:lang w:val="en-US"/>
@@ -14689,6 +15230,7 @@
               <w:t>getNReports</w:t>
             </w:r>
             <w:proofErr w:type="spellEnd"/>
+            <w:proofErr w:type="gramEnd"/>
             <w:r>
               <w:rPr>
                 <w:lang w:val="en-US"/>
@@ -14744,6 +15286,7 @@
               <w:t>+</w:t>
             </w:r>
             <w:proofErr w:type="spellStart"/>
+            <w:proofErr w:type="gramStart"/>
             <w:r>
               <w:rPr>
                 <w:lang w:val="en-US"/>
@@ -14758,6 +15301,7 @@
               <w:t>(</w:t>
             </w:r>
             <w:proofErr w:type="spellStart"/>
+            <w:proofErr w:type="gramEnd"/>
             <w:r>
               <w:rPr>
                 <w:lang w:val="en-US"/>
@@ -14845,6 +15389,7 @@
               </w:rPr>
             </w:pPr>
             <w:proofErr w:type="spellStart"/>
+            <w:proofErr w:type="gramStart"/>
             <w:r>
               <w:rPr>
                 <w:lang w:val="en-US"/>
@@ -14859,6 +15404,7 @@
               <w:t>::</w:t>
             </w:r>
             <w:proofErr w:type="spellStart"/>
+            <w:proofErr w:type="gramEnd"/>
             <w:r>
               <w:rPr>
                 <w:lang w:val="en-US"/>
@@ -14950,6 +15496,7 @@
               </w:rPr>
             </w:pPr>
             <w:proofErr w:type="spellStart"/>
+            <w:proofErr w:type="gramStart"/>
             <w:r>
               <w:rPr>
                 <w:lang w:val="en-US"/>
@@ -14964,6 +15511,7 @@
               <w:t>::</w:t>
             </w:r>
             <w:proofErr w:type="spellStart"/>
+            <w:proofErr w:type="gramEnd"/>
             <w:r>
               <w:rPr>
                 <w:lang w:val="en-US"/>
@@ -15110,6 +15658,7 @@
               </w:rPr>
             </w:pPr>
             <w:proofErr w:type="spellStart"/>
+            <w:proofErr w:type="gramStart"/>
             <w:r>
               <w:rPr>
                 <w:lang w:val="en-US"/>
@@ -15124,6 +15673,7 @@
               <w:t>::</w:t>
             </w:r>
             <w:proofErr w:type="spellStart"/>
+            <w:proofErr w:type="gramEnd"/>
             <w:r>
               <w:rPr>
                 <w:lang w:val="en-US"/>
@@ -15206,6 +15756,7 @@
               <w:t xml:space="preserve">email &lt;&gt; null AND </w:t>
             </w:r>
             <w:proofErr w:type="spellStart"/>
+            <w:proofErr w:type="gramStart"/>
             <w:r>
               <w:rPr>
                 <w:lang w:val="en-US"/>
@@ -15213,6 +15764,7 @@
               <w:t>email.trim</w:t>
             </w:r>
             <w:proofErr w:type="spellEnd"/>
+            <w:proofErr w:type="gramEnd"/>
             <w:r>
               <w:rPr>
                 <w:lang w:val="en-US"/>
@@ -15260,6 +15812,7 @@
               </w:rPr>
             </w:pPr>
             <w:proofErr w:type="spellStart"/>
+            <w:proofErr w:type="gramStart"/>
             <w:r>
               <w:rPr>
                 <w:lang w:val="en-US"/>
@@ -15274,6 +15827,7 @@
               <w:t>::</w:t>
             </w:r>
             <w:proofErr w:type="spellStart"/>
+            <w:proofErr w:type="gramEnd"/>
             <w:r>
               <w:rPr>
                 <w:lang w:val="en-US"/>
@@ -15473,6 +16027,7 @@
               </w:rPr>
             </w:pPr>
             <w:proofErr w:type="spellStart"/>
+            <w:proofErr w:type="gramStart"/>
             <w:r>
               <w:rPr>
                 <w:lang w:val="en-US"/>
@@ -15487,6 +16042,7 @@
               <w:t>::</w:t>
             </w:r>
             <w:proofErr w:type="spellStart"/>
+            <w:proofErr w:type="gramEnd"/>
             <w:r>
               <w:rPr>
                 <w:lang w:val="en-US"/>
@@ -15534,6 +16090,7 @@
               <w:t xml:space="preserve">result &lt;&gt; null AND </w:t>
             </w:r>
             <w:proofErr w:type="spellStart"/>
+            <w:proofErr w:type="gramStart"/>
             <w:r>
               <w:rPr>
                 <w:lang w:val="en-US"/>
@@ -15541,6 +16098,7 @@
               <w:t>result.size</w:t>
             </w:r>
             <w:proofErr w:type="spellEnd"/>
+            <w:proofErr w:type="gramEnd"/>
             <w:r>
               <w:rPr>
                 <w:lang w:val="en-US"/>
@@ -15600,7 +16158,21 @@
               <w:rPr>
                 <w:lang w:val="en-US"/>
               </w:rPr>
-              <w:t xml:space="preserve">+report(email: String, </w:t>
+              <w:t>+</w:t>
+            </w:r>
+            <w:proofErr w:type="gramStart"/>
+            <w:r>
+              <w:rPr>
+                <w:lang w:val="en-US"/>
+              </w:rPr>
+              <w:t>report(</w:t>
+            </w:r>
+            <w:proofErr w:type="gramEnd"/>
+            <w:r>
+              <w:rPr>
+                <w:lang w:val="en-US"/>
+              </w:rPr>
+              <w:t xml:space="preserve">email: String, </w:t>
             </w:r>
             <w:proofErr w:type="spellStart"/>
             <w:r>
@@ -15690,6 +16262,7 @@
               </w:rPr>
             </w:pPr>
             <w:proofErr w:type="spellStart"/>
+            <w:proofErr w:type="gramStart"/>
             <w:r>
               <w:rPr>
                 <w:lang w:val="en-US"/>
@@ -15701,7 +16274,14 @@
               <w:rPr>
                 <w:lang w:val="en-US"/>
               </w:rPr>
-              <w:t xml:space="preserve">::report(email: String, </w:t>
+              <w:t>::</w:t>
+            </w:r>
+            <w:proofErr w:type="gramEnd"/>
+            <w:r>
+              <w:rPr>
+                <w:lang w:val="en-US"/>
+              </w:rPr>
+              <w:t xml:space="preserve">report(email: String, </w:t>
             </w:r>
             <w:proofErr w:type="spellStart"/>
             <w:r>
@@ -15765,6 +16345,7 @@
               <w:t xml:space="preserve">email &lt;&gt; null AND </w:t>
             </w:r>
             <w:proofErr w:type="spellStart"/>
+            <w:proofErr w:type="gramStart"/>
             <w:r>
               <w:rPr>
                 <w:lang w:val="en-US"/>
@@ -15772,6 +16353,7 @@
               <w:t>email.trim</w:t>
             </w:r>
             <w:proofErr w:type="spellEnd"/>
+            <w:proofErr w:type="gramEnd"/>
             <w:r>
               <w:rPr>
                 <w:lang w:val="en-US"/>
@@ -15860,6 +16442,7 @@
               </w:rPr>
             </w:pPr>
             <w:proofErr w:type="spellStart"/>
+            <w:proofErr w:type="gramStart"/>
             <w:r>
               <w:rPr>
                 <w:lang w:val="en-US"/>
@@ -15871,7 +16454,14 @@
               <w:rPr>
                 <w:lang w:val="en-US"/>
               </w:rPr>
-              <w:t xml:space="preserve">::report(email: String, </w:t>
+              <w:t>::</w:t>
+            </w:r>
+            <w:proofErr w:type="gramEnd"/>
+            <w:r>
+              <w:rPr>
+                <w:lang w:val="en-US"/>
+              </w:rPr>
+              <w:t xml:space="preserve">report(email: String, </w:t>
             </w:r>
             <w:proofErr w:type="spellStart"/>
             <w:r>
@@ -15984,8 +16574,70 @@
           <w:color w:val="FF0000"/>
           <w:sz w:val="30"/>
           <w:szCs w:val="30"/>
-        </w:rPr>
-      </w:pPr>
+          <w:lang w:val="en-US"/>
+        </w:rPr>
+      </w:pPr>
+    </w:p>
+    <w:p>
+      <w:pPr>
+        <w:jc w:val="both"/>
+        <w:rPr>
+          <w:rFonts w:cs="Arial"/>
+          <w:b/>
+          <w:bCs/>
+          <w:color w:val="FF0000"/>
+          <w:sz w:val="30"/>
+          <w:szCs w:val="30"/>
+        </w:rPr>
+      </w:pPr>
+      <w:r>
+        <w:rPr>
+          <w:rFonts w:cs="Arial"/>
+          <w:b/>
+          <w:bCs/>
+          <w:color w:val="FF0000"/>
+          <w:sz w:val="30"/>
+          <w:szCs w:val="30"/>
+        </w:rPr>
+        <w:t xml:space="preserve">4. CLASS DIAGRAM OTTIMIZZATO </w:t>
+      </w:r>
+    </w:p>
+    <w:p>
+      <w:pPr>
+        <w:jc w:val="both"/>
+        <w:rPr>
+          <w:rFonts w:cs="Arial"/>
+          <w:color w:val="000000" w:themeColor="text1"/>
+        </w:rPr>
+      </w:pPr>
+      <w:r>
+        <w:rPr>
+          <w:rFonts w:cs="Arial"/>
+          <w:color w:val="000000" w:themeColor="text1"/>
+        </w:rPr>
+        <w:t xml:space="preserve">Non sono presenti modifiche rispetto a quello definito in fase di Analisi. </w:t>
+      </w:r>
+      <w:r>
+        <w:rPr>
+          <w:rFonts w:cs="Arial"/>
+          <w:color w:val="000000" w:themeColor="text1"/>
+        </w:rPr>
+        <w:t>Per</w:t>
+      </w:r>
+      <w:r>
+        <w:rPr>
+          <w:rFonts w:cs="Arial"/>
+          <w:color w:val="000000" w:themeColor="text1"/>
+        </w:rPr>
+        <w:t xml:space="preserve"> una visione dettagliata si rimanda al RAD oppure alla repository GitHub.</w:t>
+      </w:r>
+      <w:r>
+        <w:rPr>
+          <w:rFonts w:cs="Arial"/>
+          <w:color w:val="000000" w:themeColor="text1"/>
+        </w:rPr>
+        <w:t xml:space="preserve"> </w:t>
+      </w:r>
     </w:p>
     <w:sectPr>
       <w:pgSz w:w="11906" w:h="16838"/>

</xml_diff>